<commit_message>
finalized marker_gen & client flowcharts
</commit_message>
<xml_diff>
--- a/Documentation Summer Work Ver.docx
+++ b/Documentation Summer Work Ver.docx
@@ -13080,21 +13080,7 @@
         <w:rPr>
           <w:lang w:eastAsia="zh-CN" w:bidi="hi-IN"/>
         </w:rPr>
-        <w:t xml:space="preserve">, S. &amp; </w:t>
-      </w:r>
-      <w:proofErr w:type="spellStart"/>
-      <w:r>
-        <w:rPr>
-          <w:lang w:eastAsia="zh-CN" w:bidi="hi-IN"/>
-        </w:rPr>
-        <w:t>Misra</w:t>
-      </w:r>
-      <w:proofErr w:type="spellEnd"/>
-      <w:r>
-        <w:rPr>
-          <w:lang w:eastAsia="zh-CN" w:bidi="hi-IN"/>
-        </w:rPr>
-        <w:t>, S.</w:t>
+        <w:t>, S. &amp; Misra, S.</w:t>
       </w:r>
       <w:r>
         <w:rPr>
@@ -13640,21 +13626,7 @@
         <w:rPr>
           <w:lang w:eastAsia="zh-CN" w:bidi="hi-IN"/>
         </w:rPr>
-        <w:t xml:space="preserve"> </w:t>
-      </w:r>
-      <w:proofErr w:type="gramStart"/>
-      <w:r>
-        <w:rPr>
-          <w:lang w:eastAsia="zh-CN" w:bidi="hi-IN"/>
-        </w:rPr>
-        <w:t>Lee ,Min</w:t>
-      </w:r>
-      <w:proofErr w:type="gramEnd"/>
-      <w:r>
-        <w:rPr>
-          <w:lang w:eastAsia="zh-CN" w:bidi="hi-IN"/>
-        </w:rPr>
-        <w:t xml:space="preserve">-Woo </w:t>
+        <w:t xml:space="preserve"> Lee ,Min-Woo </w:t>
       </w:r>
       <w:proofErr w:type="spellStart"/>
       <w:r>
@@ -14151,35 +14123,7 @@
         <w:rPr>
           <w:lang w:eastAsia="zh-CN" w:bidi="hi-IN"/>
         </w:rPr>
-        <w:t xml:space="preserve">, </w:t>
-      </w:r>
-      <w:proofErr w:type="gramStart"/>
-      <w:r>
-        <w:rPr>
-          <w:lang w:eastAsia="zh-CN" w:bidi="hi-IN"/>
-        </w:rPr>
-        <w:t>J. .</w:t>
-      </w:r>
-      <w:proofErr w:type="gramEnd"/>
-      <w:r>
-        <w:rPr>
-          <w:lang w:eastAsia="zh-CN" w:bidi="hi-IN"/>
-        </w:rPr>
-        <w:t xml:space="preserve"> In</w:t>
-      </w:r>
-      <w:proofErr w:type="gramStart"/>
-      <w:r>
-        <w:rPr>
-          <w:lang w:eastAsia="zh-CN" w:bidi="hi-IN"/>
-        </w:rPr>
-        <w:t>: ,</w:t>
-      </w:r>
-      <w:proofErr w:type="gramEnd"/>
-      <w:r>
-        <w:rPr>
-          <w:lang w:eastAsia="zh-CN" w:bidi="hi-IN"/>
-        </w:rPr>
-        <w:t xml:space="preserve"> et al.</w:t>
+        <w:t>, J. . In: , et al.</w:t>
       </w:r>
       <w:r>
         <w:rPr>
@@ -15738,27 +15682,17 @@
       </w:r>
       <w:proofErr w:type="spellStart"/>
       <w:r>
-        <w:t>label_</w:t>
-      </w:r>
-      <w:proofErr w:type="gramStart"/>
-      <w:r>
-        <w:t>map.pbtxt</w:t>
-      </w:r>
-      <w:proofErr w:type="spellEnd"/>
-      <w:proofErr w:type="gramEnd"/>
-      <w:r>
-        <w:t xml:space="preserve"> file is created which holds the mapping between class names and class IDs. Furthermore, TensorFlow record files </w:t>
-      </w:r>
-      <w:proofErr w:type="gramStart"/>
-      <w:r>
-        <w:t>(.</w:t>
+        <w:t>label_map.pbtxt</w:t>
+      </w:r>
+      <w:proofErr w:type="spellEnd"/>
+      <w:r>
+        <w:t xml:space="preserve"> file is created which holds the mapping between class names and class IDs. Furthermore, TensorFlow record files (.</w:t>
       </w:r>
       <w:proofErr w:type="spellStart"/>
       <w:r>
         <w:t>tfrecord</w:t>
       </w:r>
       <w:proofErr w:type="spellEnd"/>
-      <w:proofErr w:type="gramEnd"/>
       <w:r>
         <w:t xml:space="preserve">) are created which are efficient to use and easy for TensorFlow to read. </w:t>
       </w:r>
@@ -15894,25 +15828,12 @@
         <w:t>Let's assume we know the desired position of the end effector represented by a coordinate vector P = (</w:t>
       </w:r>
       <w:proofErr w:type="spellStart"/>
-      <w:proofErr w:type="gramStart"/>
-      <w:r>
-        <w:t>Px,Py</w:t>
-      </w:r>
-      <w:proofErr w:type="gramEnd"/>
-      <w:r>
-        <w:t>,Pz</w:t>
-      </w:r>
-      <w:proofErr w:type="spellEnd"/>
-      <w:r>
-        <w:t>). The goal is to determine the joint angles θ = (θ</w:t>
-      </w:r>
-      <w:proofErr w:type="gramStart"/>
-      <w:r>
-        <w:t>1,θ</w:t>
-      </w:r>
-      <w:proofErr w:type="gramEnd"/>
-      <w:r>
-        <w:t>2,...</w:t>
+      <w:r>
+        <w:t>Px,Py,Pz</w:t>
+      </w:r>
+      <w:proofErr w:type="spellEnd"/>
+      <w:r>
+        <w:t>). The goal is to determine the joint angles θ = (θ1,θ2,...</w:t>
       </w:r>
       <w:proofErr w:type="spellStart"/>
       <w:r>
@@ -15951,13 +15872,8 @@
         <w:t>In the forward kinematics process, the joint parameters (θ) are input into a function F(θ), which computes the position of the end effector in the workspace, given as F(θ) = (</w:t>
       </w:r>
       <w:proofErr w:type="spellStart"/>
-      <w:proofErr w:type="gramStart"/>
-      <w:r>
-        <w:t>Fx,Fy</w:t>
-      </w:r>
-      <w:proofErr w:type="gramEnd"/>
-      <w:r>
-        <w:t>,Fz</w:t>
+      <w:r>
+        <w:t>Fx,Fy,Fz</w:t>
       </w:r>
       <w:proofErr w:type="spellEnd"/>
       <w:r>
@@ -16049,9 +15965,9 @@
           <w:noProof/>
         </w:rPr>
         <w:drawing>
-          <wp:inline distT="0" distB="0" distL="0" distR="0" wp14:anchorId="2EB1EB61" wp14:editId="6A41065D">
-            <wp:extent cx="5428398" cy="2632364"/>
-            <wp:effectExtent l="0" t="0" r="1270" b="0"/>
+          <wp:inline distT="0" distB="0" distL="0" distR="0" wp14:anchorId="2EB1EB61" wp14:editId="2BF1CB97">
+            <wp:extent cx="5270740" cy="3216910"/>
+            <wp:effectExtent l="0" t="0" r="6350" b="2540"/>
             <wp:docPr id="172395723" name="Picture 1"/>
             <wp:cNvGraphicFramePr>
               <a:graphicFrameLocks xmlns:a="http://schemas.openxmlformats.org/drawingml/2006/main" noChangeAspect="1"/>
@@ -16072,7 +15988,7 @@
                   <pic:spPr>
                     <a:xfrm>
                       <a:off x="0" y="0"/>
-                      <a:ext cx="5436920" cy="2636496"/>
+                      <a:ext cx="5303010" cy="3236606"/>
                     </a:xfrm>
                     <a:prstGeom prst="rect">
                       <a:avLst/>
@@ -16159,9 +16075,9 @@
         </w:rPr>
         <w:lastRenderedPageBreak/>
         <w:drawing>
-          <wp:inline distT="0" distB="0" distL="0" distR="0" wp14:anchorId="2366A2F0" wp14:editId="4F3942FD">
-            <wp:extent cx="2292292" cy="7667625"/>
-            <wp:effectExtent l="0" t="0" r="0" b="0"/>
+          <wp:inline distT="0" distB="0" distL="0" distR="0" wp14:anchorId="2366A2F0" wp14:editId="3B9F4EF2">
+            <wp:extent cx="3933033" cy="5364759"/>
+            <wp:effectExtent l="0" t="0" r="0" b="7620"/>
             <wp:docPr id="198435732" name="Picture 1"/>
             <wp:cNvGraphicFramePr>
               <a:graphicFrameLocks xmlns:a="http://schemas.openxmlformats.org/drawingml/2006/main" noChangeAspect="1"/>
@@ -16170,7 +16086,7 @@
               <a:graphicData uri="http://schemas.openxmlformats.org/drawingml/2006/picture">
                 <pic:pic xmlns:pic="http://schemas.openxmlformats.org/drawingml/2006/picture">
                   <pic:nvPicPr>
-                    <pic:cNvPr id="198435732" name=""/>
+                    <pic:cNvPr id="198435732" name="Picture 1"/>
                     <pic:cNvPicPr/>
                   </pic:nvPicPr>
                   <pic:blipFill>
@@ -16182,7 +16098,7 @@
                   <pic:spPr>
                     <a:xfrm>
                       <a:off x="0" y="0"/>
-                      <a:ext cx="2309402" cy="7724858"/>
+                      <a:ext cx="3933033" cy="5364759"/>
                     </a:xfrm>
                     <a:prstGeom prst="rect">
                       <a:avLst/>
@@ -16264,10 +16180,10 @@
         </w:rPr>
         <w:lastRenderedPageBreak/>
         <w:drawing>
-          <wp:inline distT="0" distB="0" distL="0" distR="0" wp14:anchorId="676B26C2" wp14:editId="0FFEBA82">
-            <wp:extent cx="3187849" cy="7829550"/>
-            <wp:effectExtent l="0" t="0" r="0" b="0"/>
-            <wp:docPr id="1728007943" name="Picture 1" descr="A picture containing text, diagram, line, origami&#10;&#10;Description automatically generated"/>
+          <wp:inline distT="0" distB="0" distL="0" distR="0" wp14:anchorId="676B26C2" wp14:editId="434AB756">
+            <wp:extent cx="5083870" cy="6141571"/>
+            <wp:effectExtent l="0" t="0" r="2540" b="0"/>
+            <wp:docPr id="1728007943" name="Picture 1"/>
             <wp:cNvGraphicFramePr>
               <a:graphicFrameLocks xmlns:a="http://schemas.openxmlformats.org/drawingml/2006/main" noChangeAspect="1"/>
             </wp:cNvGraphicFramePr>
@@ -16275,7 +16191,7 @@
               <a:graphicData uri="http://schemas.openxmlformats.org/drawingml/2006/picture">
                 <pic:pic xmlns:pic="http://schemas.openxmlformats.org/drawingml/2006/picture">
                   <pic:nvPicPr>
-                    <pic:cNvPr id="1728007943" name="Picture 1" descr="A picture containing text, diagram, line, origami&#10;&#10;Description automatically generated"/>
+                    <pic:cNvPr id="1728007943" name="Picture 1"/>
                     <pic:cNvPicPr/>
                   </pic:nvPicPr>
                   <pic:blipFill>
@@ -16287,7 +16203,7 @@
                   <pic:spPr>
                     <a:xfrm>
                       <a:off x="0" y="0"/>
-                      <a:ext cx="3195457" cy="7848237"/>
+                      <a:ext cx="5098073" cy="6158729"/>
                     </a:xfrm>
                     <a:prstGeom prst="rect">
                       <a:avLst/>
@@ -24884,29 +24800,7 @@
           <w:szCs w:val="21"/>
           <w:lang w:eastAsia="en-GB"/>
         </w:rPr>
-        <w:t xml:space="preserve"># </w:t>
-      </w:r>
-      <w:proofErr w:type="gramStart"/>
-      <w:r>
-        <w:rPr>
-          <w:rFonts w:ascii="Consolas" w:eastAsia="Times New Roman" w:hAnsi="Consolas" w:cs="Times New Roman"/>
-          <w:color w:val="008000"/>
-          <w:sz w:val="21"/>
-          <w:szCs w:val="21"/>
-          <w:lang w:eastAsia="en-GB"/>
-        </w:rPr>
-        <w:t>list</w:t>
-      </w:r>
-      <w:proofErr w:type="gramEnd"/>
-      <w:r>
-        <w:rPr>
-          <w:rFonts w:ascii="Consolas" w:eastAsia="Times New Roman" w:hAnsi="Consolas" w:cs="Times New Roman"/>
-          <w:color w:val="008000"/>
-          <w:sz w:val="21"/>
-          <w:szCs w:val="21"/>
-          <w:lang w:eastAsia="en-GB"/>
-        </w:rPr>
-        <w:t xml:space="preserve"> of image paths</w:t>
+        <w:t># list of image paths</w:t>
       </w:r>
     </w:p>
     <w:p>
@@ -30672,29 +30566,7 @@
           <w:szCs w:val="21"/>
           <w:lang w:eastAsia="en-GB"/>
         </w:rPr>
-        <w:t>#</w:t>
-      </w:r>
-      <w:proofErr w:type="gramStart"/>
-      <w:r>
-        <w:rPr>
-          <w:rFonts w:ascii="Consolas" w:eastAsia="Times New Roman" w:hAnsi="Consolas" w:cs="Times New Roman"/>
-          <w:color w:val="008000"/>
-          <w:sz w:val="21"/>
-          <w:szCs w:val="21"/>
-          <w:lang w:eastAsia="en-GB"/>
-        </w:rPr>
-        <w:t>user</w:t>
-      </w:r>
-      <w:proofErr w:type="gramEnd"/>
-      <w:r>
-        <w:rPr>
-          <w:rFonts w:ascii="Consolas" w:eastAsia="Times New Roman" w:hAnsi="Consolas" w:cs="Times New Roman"/>
-          <w:color w:val="008000"/>
-          <w:sz w:val="21"/>
-          <w:szCs w:val="21"/>
-          <w:lang w:eastAsia="en-GB"/>
-        </w:rPr>
-        <w:t xml:space="preserve"> parameters</w:t>
+        <w:t>#user parameters</w:t>
       </w:r>
     </w:p>
     <w:p>
@@ -39998,29 +39870,7 @@
           <w:szCs w:val="21"/>
           <w:lang w:eastAsia="en-GB"/>
         </w:rPr>
-        <w:t>#</w:t>
-      </w:r>
-      <w:proofErr w:type="gramStart"/>
-      <w:r>
-        <w:rPr>
-          <w:rFonts w:ascii="Consolas" w:eastAsia="Times New Roman" w:hAnsi="Consolas" w:cs="Times New Roman"/>
-          <w:color w:val="008000"/>
-          <w:sz w:val="21"/>
-          <w:szCs w:val="21"/>
-          <w:lang w:eastAsia="en-GB"/>
-        </w:rPr>
-        <w:t>from</w:t>
-      </w:r>
-      <w:proofErr w:type="gramEnd"/>
-      <w:r>
-        <w:rPr>
-          <w:rFonts w:ascii="Consolas" w:eastAsia="Times New Roman" w:hAnsi="Consolas" w:cs="Times New Roman"/>
-          <w:color w:val="008000"/>
-          <w:sz w:val="21"/>
-          <w:szCs w:val="21"/>
-          <w:lang w:eastAsia="en-GB"/>
-        </w:rPr>
-        <w:t xml:space="preserve"> PIL import Image</w:t>
+        <w:t>#from PIL import Image</w:t>
       </w:r>
     </w:p>
     <w:p>
@@ -40233,29 +40083,7 @@
           <w:szCs w:val="21"/>
           <w:lang w:eastAsia="en-GB"/>
         </w:rPr>
-        <w:t>#</w:t>
-      </w:r>
-      <w:proofErr w:type="gramStart"/>
-      <w:r>
-        <w:rPr>
-          <w:rFonts w:ascii="Consolas" w:eastAsia="Times New Roman" w:hAnsi="Consolas" w:cs="Times New Roman"/>
-          <w:color w:val="008000"/>
-          <w:sz w:val="21"/>
-          <w:szCs w:val="21"/>
-          <w:lang w:eastAsia="en-GB"/>
-        </w:rPr>
-        <w:t>from</w:t>
-      </w:r>
-      <w:proofErr w:type="gramEnd"/>
-      <w:r>
-        <w:rPr>
-          <w:rFonts w:ascii="Consolas" w:eastAsia="Times New Roman" w:hAnsi="Consolas" w:cs="Times New Roman"/>
-          <w:color w:val="008000"/>
-          <w:sz w:val="21"/>
-          <w:szCs w:val="21"/>
-          <w:lang w:eastAsia="en-GB"/>
-        </w:rPr>
-        <w:t xml:space="preserve"> base64 import b64encode</w:t>
+        <w:t>#from base64 import b64encode</w:t>
       </w:r>
     </w:p>
     <w:p>
@@ -43675,29 +43503,7 @@
           <w:szCs w:val="21"/>
           <w:lang w:eastAsia="en-GB"/>
         </w:rPr>
-        <w:t xml:space="preserve"># </w:t>
-      </w:r>
-      <w:proofErr w:type="gramStart"/>
-      <w:r>
-        <w:rPr>
-          <w:rFonts w:ascii="Consolas" w:eastAsia="Times New Roman" w:hAnsi="Consolas" w:cs="Times New Roman"/>
-          <w:color w:val="008000"/>
-          <w:sz w:val="21"/>
-          <w:szCs w:val="21"/>
-          <w:lang w:eastAsia="en-GB"/>
-        </w:rPr>
-        <w:t>focal</w:t>
-      </w:r>
-      <w:proofErr w:type="gramEnd"/>
-      <w:r>
-        <w:rPr>
-          <w:rFonts w:ascii="Consolas" w:eastAsia="Times New Roman" w:hAnsi="Consolas" w:cs="Times New Roman"/>
-          <w:color w:val="008000"/>
-          <w:sz w:val="21"/>
-          <w:szCs w:val="21"/>
-          <w:lang w:eastAsia="en-GB"/>
-        </w:rPr>
-        <w:t xml:space="preserve"> length finder function</w:t>
+        <w:t># focal length finder function</w:t>
       </w:r>
     </w:p>
     <w:p>
@@ -44025,29 +43831,7 @@
           <w:szCs w:val="21"/>
           <w:lang w:eastAsia="en-GB"/>
         </w:rPr>
-        <w:t>#</w:t>
-      </w:r>
-      <w:proofErr w:type="gramStart"/>
-      <w:r>
-        <w:rPr>
-          <w:rFonts w:ascii="Consolas" w:eastAsia="Times New Roman" w:hAnsi="Consolas" w:cs="Times New Roman"/>
-          <w:color w:val="008000"/>
-          <w:sz w:val="21"/>
-          <w:szCs w:val="21"/>
-          <w:lang w:eastAsia="en-GB"/>
-        </w:rPr>
-        <w:t>camera</w:t>
-      </w:r>
-      <w:proofErr w:type="gramEnd"/>
-      <w:r>
-        <w:rPr>
-          <w:rFonts w:ascii="Consolas" w:eastAsia="Times New Roman" w:hAnsi="Consolas" w:cs="Times New Roman"/>
-          <w:color w:val="008000"/>
-          <w:sz w:val="21"/>
-          <w:szCs w:val="21"/>
-          <w:lang w:eastAsia="en-GB"/>
-        </w:rPr>
-        <w:t xml:space="preserve"> at height of 80-90 84cm</w:t>
+        <w:t>#camera at height of 80-90 84cm</w:t>
       </w:r>
     </w:p>
     <w:p>
@@ -44757,29 +44541,7 @@
           <w:szCs w:val="21"/>
           <w:lang w:eastAsia="en-GB"/>
         </w:rPr>
-        <w:t>#</w:t>
-      </w:r>
-      <w:proofErr w:type="gramStart"/>
-      <w:r>
-        <w:rPr>
-          <w:rFonts w:ascii="Consolas" w:eastAsia="Times New Roman" w:hAnsi="Consolas" w:cs="Times New Roman"/>
-          <w:color w:val="008000"/>
-          <w:sz w:val="21"/>
-          <w:szCs w:val="21"/>
-          <w:lang w:eastAsia="en-GB"/>
-        </w:rPr>
-        <w:t>video</w:t>
-      </w:r>
-      <w:proofErr w:type="gramEnd"/>
-      <w:r>
-        <w:rPr>
-          <w:rFonts w:ascii="Consolas" w:eastAsia="Times New Roman" w:hAnsi="Consolas" w:cs="Times New Roman"/>
-          <w:color w:val="008000"/>
-          <w:sz w:val="21"/>
-          <w:szCs w:val="21"/>
-          <w:lang w:eastAsia="en-GB"/>
-        </w:rPr>
-        <w:t>_capture = cv2.VideoCapture("input.mp4")</w:t>
+        <w:t>#video_capture = cv2.VideoCapture("input.mp4")</w:t>
       </w:r>
     </w:p>
     <w:p>
@@ -48240,7 +48002,6 @@
         <w:t xml:space="preserve"># </w:t>
       </w:r>
       <w:proofErr w:type="spellStart"/>
-      <w:proofErr w:type="gramStart"/>
       <w:r>
         <w:rPr>
           <w:rFonts w:ascii="Consolas" w:eastAsia="Times New Roman" w:hAnsi="Consolas" w:cs="Times New Roman"/>
@@ -48249,18 +48010,7 @@
           <w:szCs w:val="21"/>
           <w:lang w:eastAsia="en-GB"/>
         </w:rPr>
-        <w:t>measured</w:t>
-      </w:r>
-      <w:proofErr w:type="gramEnd"/>
-      <w:r>
-        <w:rPr>
-          <w:rFonts w:ascii="Consolas" w:eastAsia="Times New Roman" w:hAnsi="Consolas" w:cs="Times New Roman"/>
-          <w:color w:val="008000"/>
-          <w:sz w:val="21"/>
-          <w:szCs w:val="21"/>
-          <w:lang w:eastAsia="en-GB"/>
-        </w:rPr>
-        <w:t>_distance</w:t>
+        <w:t>measured_distance</w:t>
       </w:r>
       <w:proofErr w:type="spellEnd"/>
       <w:r>
@@ -48307,7 +48057,6 @@
         <w:t xml:space="preserve"># </w:t>
       </w:r>
       <w:proofErr w:type="spellStart"/>
-      <w:proofErr w:type="gramStart"/>
       <w:r>
         <w:rPr>
           <w:rFonts w:ascii="Consolas" w:eastAsia="Times New Roman" w:hAnsi="Consolas" w:cs="Times New Roman"/>
@@ -48316,18 +48065,7 @@
           <w:szCs w:val="21"/>
           <w:lang w:eastAsia="en-GB"/>
         </w:rPr>
-        <w:t>real</w:t>
-      </w:r>
-      <w:proofErr w:type="gramEnd"/>
-      <w:r>
-        <w:rPr>
-          <w:rFonts w:ascii="Consolas" w:eastAsia="Times New Roman" w:hAnsi="Consolas" w:cs="Times New Roman"/>
-          <w:color w:val="008000"/>
-          <w:sz w:val="21"/>
-          <w:szCs w:val="21"/>
-          <w:lang w:eastAsia="en-GB"/>
-        </w:rPr>
-        <w:t>_width</w:t>
+        <w:t>real_width</w:t>
       </w:r>
       <w:proofErr w:type="spellEnd"/>
       <w:r>
@@ -48374,7 +48112,6 @@
         <w:t xml:space="preserve"># </w:t>
       </w:r>
       <w:proofErr w:type="spellStart"/>
-      <w:proofErr w:type="gramStart"/>
       <w:r>
         <w:rPr>
           <w:rFonts w:ascii="Consolas" w:eastAsia="Times New Roman" w:hAnsi="Consolas" w:cs="Times New Roman"/>
@@ -48383,18 +48120,7 @@
           <w:szCs w:val="21"/>
           <w:lang w:eastAsia="en-GB"/>
         </w:rPr>
-        <w:t>real</w:t>
-      </w:r>
-      <w:proofErr w:type="gramEnd"/>
-      <w:r>
-        <w:rPr>
-          <w:rFonts w:ascii="Consolas" w:eastAsia="Times New Roman" w:hAnsi="Consolas" w:cs="Times New Roman"/>
-          <w:color w:val="008000"/>
-          <w:sz w:val="21"/>
-          <w:szCs w:val="21"/>
-          <w:lang w:eastAsia="en-GB"/>
-        </w:rPr>
-        <w:t>_face_width</w:t>
+        <w:t>real_face_width</w:t>
       </w:r>
       <w:proofErr w:type="spellEnd"/>
       <w:r>
@@ -49182,29 +48908,7 @@
           <w:szCs w:val="21"/>
           <w:lang w:eastAsia="en-GB"/>
         </w:rPr>
-        <w:t xml:space="preserve"># </w:t>
-      </w:r>
-      <w:proofErr w:type="gramStart"/>
-      <w:r>
-        <w:rPr>
-          <w:rFonts w:ascii="Consolas" w:eastAsia="Times New Roman" w:hAnsi="Consolas" w:cs="Times New Roman"/>
-          <w:color w:val="008000"/>
-          <w:sz w:val="21"/>
-          <w:szCs w:val="21"/>
-          <w:lang w:eastAsia="en-GB"/>
-        </w:rPr>
-        <w:t>calling</w:t>
-      </w:r>
-      <w:proofErr w:type="gramEnd"/>
-      <w:r>
-        <w:rPr>
-          <w:rFonts w:ascii="Consolas" w:eastAsia="Times New Roman" w:hAnsi="Consolas" w:cs="Times New Roman"/>
-          <w:color w:val="008000"/>
-          <w:sz w:val="21"/>
-          <w:szCs w:val="21"/>
-          <w:lang w:eastAsia="en-GB"/>
-        </w:rPr>
-        <w:t xml:space="preserve"> </w:t>
+        <w:t xml:space="preserve"># calling </w:t>
       </w:r>
       <w:proofErr w:type="spellStart"/>
       <w:r>
@@ -49370,29 +49074,7 @@
           <w:szCs w:val="21"/>
           <w:lang w:eastAsia="en-GB"/>
         </w:rPr>
-        <w:t xml:space="preserve"># </w:t>
-      </w:r>
-      <w:proofErr w:type="gramStart"/>
-      <w:r>
-        <w:rPr>
-          <w:rFonts w:ascii="Consolas" w:eastAsia="Times New Roman" w:hAnsi="Consolas" w:cs="Times New Roman"/>
-          <w:color w:val="008000"/>
-          <w:sz w:val="21"/>
-          <w:szCs w:val="21"/>
-          <w:lang w:eastAsia="en-GB"/>
-        </w:rPr>
-        <w:t>finding</w:t>
-      </w:r>
-      <w:proofErr w:type="gramEnd"/>
-      <w:r>
-        <w:rPr>
-          <w:rFonts w:ascii="Consolas" w:eastAsia="Times New Roman" w:hAnsi="Consolas" w:cs="Times New Roman"/>
-          <w:color w:val="008000"/>
-          <w:sz w:val="21"/>
-          <w:szCs w:val="21"/>
-          <w:lang w:eastAsia="en-GB"/>
-        </w:rPr>
-        <w:t xml:space="preserve"> the distance by calling function Distance</w:t>
+        <w:t># finding the distance by calling function Distance</w:t>
       </w:r>
     </w:p>
     <w:p>

</xml_diff>